<commit_message>
tsne update w/ intermittent firing cleanup
</commit_message>
<xml_diff>
--- a/MATLABCODE_io/adaptedMouse_code/notes on ephys code.docx
+++ b/MATLABCODE_io/adaptedMouse_code/notes on ephys code.docx
@@ -3,8 +3,6 @@
 <w:document xmlns:wpc="http://schemas.microsoft.com/office/word/2010/wordprocessingCanvas" xmlns:cx="http://schemas.microsoft.com/office/drawing/2014/chartex" xmlns:cx1="http://schemas.microsoft.com/office/drawing/2015/9/8/chartex" xmlns:cx2="http://schemas.microsoft.com/office/drawing/2015/10/21/chartex" xmlns:cx3="http://schemas.microsoft.com/office/drawing/2016/5/9/chartex" xmlns:cx4="http://schemas.microsoft.com/office/drawing/2016/5/10/chartex" xmlns:cx5="http://schemas.microsoft.com/office/drawing/2016/5/11/chartex" xmlns:cx6="http://schemas.microsoft.com/office/drawing/2016/5/12/chartex" xmlns:cx7="http://schemas.microsoft.com/office/drawing/2016/5/13/chartex" xmlns:cx8="http://schemas.microsoft.com/office/drawing/2016/5/14/chartex" xmlns:mc="http://schemas.openxmlformats.org/markup-compatibility/2006" xmlns:aink="http://schemas.microsoft.com/office/drawing/2016/ink" xmlns:am3d="http://schemas.microsoft.com/office/drawing/2017/model3d" xmlns:o="urn:schemas-microsoft-com:office:office" xmlns:r="http://schemas.openxmlformats.org/officeDocument/2006/relationships" xmlns:m="http://schemas.openxmlformats.org/officeDocument/2006/math" xmlns:v="urn:schemas-microsoft-com:vml" xmlns:wp14="http://schemas.microsoft.com/office/word/2010/wordprocessingDrawing" xmlns:wp="http://schemas.openxmlformats.org/drawingml/2006/wordprocessingDrawing" xmlns:w10="urn:schemas-microsoft-com:office:word" xmlns:w="http://schemas.openxmlformats.org/wordprocessingml/2006/main" xmlns:w14="http://schemas.microsoft.com/office/word/2010/wordml" xmlns:w15="http://schemas.microsoft.com/office/word/2012/wordml" xmlns:w16cid="http://schemas.microsoft.com/office/word/2016/wordml/cid" xmlns:w16se="http://schemas.microsoft.com/office/word/2015/wordml/symex" xmlns:wpg="http://schemas.microsoft.com/office/word/2010/wordprocessingGroup" xmlns:wpi="http://schemas.microsoft.com/office/word/2010/wordprocessingInk" xmlns:wne="http://schemas.microsoft.com/office/word/2006/wordml" xmlns:wps="http://schemas.microsoft.com/office/word/2010/wordprocessingShape" mc:Ignorable="w14 w15 w16se w16cid wp14">
   <w:body>
     <w:p>
-      <w:bookmarkStart w:id="0" w:name="_GoBack"/>
-      <w:bookmarkEnd w:id="0"/>
       <w:r>
         <w:t xml:space="preserve">Notes on </w:t>
       </w:r>
@@ -20,6 +18,266 @@
     <w:p/>
     <w:p/>
     <w:p>
+      <w:proofErr w:type="spellStart"/>
+      <w:r>
+        <w:t>Ephys</w:t>
+      </w:r>
+      <w:proofErr w:type="spellEnd"/>
+      <w:r>
+        <w:t xml:space="preserve"> extraction code flow:</w:t>
+      </w:r>
+    </w:p>
+    <w:p/>
+    <w:p>
+      <w:proofErr w:type="spellStart"/>
+      <w:r>
+        <w:t>Spiketrainexaction_AnalysisStruct_VX</w:t>
+      </w:r>
+      <w:proofErr w:type="spellEnd"/>
+      <w:r>
+        <w:t xml:space="preserve"> (creates the </w:t>
+      </w:r>
+      <w:proofErr w:type="spellStart"/>
+      <w:r>
+        <w:t>spikestructs</w:t>
+      </w:r>
+      <w:proofErr w:type="spellEnd"/>
+      <w:r>
+        <w:t xml:space="preserve">) &gt; </w:t>
+      </w:r>
+      <w:proofErr w:type="spellStart"/>
+      <w:r>
+        <w:t>FRanalysis_helperfx_VX</w:t>
+      </w:r>
+      <w:proofErr w:type="spellEnd"/>
+      <w:r>
+        <w:t xml:space="preserve"> (this calls on </w:t>
+      </w:r>
+      <w:proofErr w:type="spellStart"/>
+      <w:r>
+        <w:t>masterstruct</w:t>
+      </w:r>
+      <w:proofErr w:type="spellEnd"/>
+      <w:r>
+        <w:t>; need to assemble the empty struct for input/outputs)</w:t>
+      </w:r>
+    </w:p>
+    <w:p>
+      <w:r>
+        <w:t>-</w:t>
+      </w:r>
+      <w:r>
+        <w:t xml:space="preserve">spike </w:t>
+      </w:r>
+      <w:proofErr w:type="spellStart"/>
+      <w:r>
+        <w:t>strcut</w:t>
+      </w:r>
+      <w:proofErr w:type="spellEnd"/>
+      <w:r>
+        <w:t xml:space="preserve"> and </w:t>
+      </w:r>
+      <w:proofErr w:type="spellStart"/>
+      <w:r>
+        <w:t>masterstruct</w:t>
+      </w:r>
+      <w:proofErr w:type="spellEnd"/>
+      <w:r>
+        <w:t xml:space="preserve"> that are ‘V2’ are associated with </w:t>
+      </w:r>
+      <w:r>
+        <w:t>Spiketrainexaction_AnalysisStruct_V</w:t>
+      </w:r>
+      <w:r>
+        <w:t xml:space="preserve">4 and </w:t>
+      </w:r>
+      <w:r>
+        <w:t>FRanalysis_helperfx_V</w:t>
+      </w:r>
+      <w:r>
+        <w:t>2</w:t>
+      </w:r>
+    </w:p>
+    <w:p>
+      <w:r>
+        <w:t xml:space="preserve">- </w:t>
+      </w:r>
+      <w:proofErr w:type="spellStart"/>
+      <w:r>
+        <w:t>fx</w:t>
+      </w:r>
+      <w:proofErr w:type="spellEnd"/>
+      <w:r>
+        <w:t xml:space="preserve"> intermittentNeuron_helperfx_V1 is in the </w:t>
+      </w:r>
+      <w:proofErr w:type="spellStart"/>
+      <w:r>
+        <w:t>spiketrain</w:t>
+      </w:r>
+      <w:proofErr w:type="spellEnd"/>
+      <w:r>
+        <w:t xml:space="preserve"> extraction code and plays important role in filtering out certain trials</w:t>
+      </w:r>
+    </w:p>
+    <w:p/>
+    <w:p/>
+    <w:p>
+      <w:r>
+        <w:t>5/12/20</w:t>
+      </w:r>
+    </w:p>
+    <w:p/>
+    <w:p>
+      <w:r>
+        <w:t>intermittentNeuron_helperfx_V1</w:t>
+      </w:r>
+      <w:r>
+        <w:t xml:space="preserve"> is placed within </w:t>
+      </w:r>
+      <w:r>
+        <w:t>‘</w:t>
+      </w:r>
+      <w:r>
+        <w:t>spiketrainexaction_AnalysisStruct_V</w:t>
+      </w:r>
+      <w:r>
+        <w:t>4’</w:t>
+      </w:r>
+      <w:r>
+        <w:t xml:space="preserve"> to index out trials we don’t want included in the </w:t>
+      </w:r>
+      <w:proofErr w:type="spellStart"/>
+      <w:r>
+        <w:t>spiketrain</w:t>
+      </w:r>
+      <w:proofErr w:type="spellEnd"/>
+      <w:r>
+        <w:t xml:space="preserve"> struct and subsequently the </w:t>
+      </w:r>
+      <w:proofErr w:type="spellStart"/>
+      <w:r>
+        <w:t>masterspike</w:t>
+      </w:r>
+      <w:proofErr w:type="spellEnd"/>
+      <w:r>
+        <w:t xml:space="preserve"> struct. </w:t>
+      </w:r>
+    </w:p>
+    <w:p/>
+    <w:p>
+      <w:r>
+        <w:t xml:space="preserve">I need to </w:t>
+      </w:r>
+      <w:r>
+        <w:t>change the FRanalysis_helperfx_V1 to cut out the trials that have intermittent firing, creating a V2 version. Actually, I think it’s the ‘</w:t>
+      </w:r>
+      <w:r>
+        <w:t>spiketrainexaction_AnalysisStruct_V</w:t>
+      </w:r>
+      <w:r>
+        <w:t>4</w:t>
+      </w:r>
+      <w:r>
+        <w:t>’</w:t>
+      </w:r>
+      <w:r>
+        <w:t xml:space="preserve"> that needs to be altered.</w:t>
+      </w:r>
+    </w:p>
+    <w:p/>
+    <w:p/>
+    <w:p/>
+    <w:p>
+      <w:r>
+        <w:t>5/8</w:t>
+      </w:r>
+    </w:p>
+    <w:p/>
+    <w:p>
+      <w:r>
+        <w:t>I want to extract a ‘new’ epoch, writing an updated version of ‘</w:t>
+      </w:r>
+      <w:r>
+        <w:t>spiketrainexaction_AnalysisStruct_V3</w:t>
+      </w:r>
+      <w:r>
+        <w:t xml:space="preserve">’ that </w:t>
+      </w:r>
+      <w:proofErr w:type="spellStart"/>
+      <w:r>
+        <w:t>im</w:t>
+      </w:r>
+      <w:proofErr w:type="spellEnd"/>
+      <w:r>
+        <w:t xml:space="preserve"> calling V4, goal will be for it to maybe calculate some new measures of </w:t>
+      </w:r>
+      <w:proofErr w:type="spellStart"/>
+      <w:r>
+        <w:t>psth</w:t>
+      </w:r>
+      <w:proofErr w:type="spellEnd"/>
+      <w:r>
+        <w:t xml:space="preserve"> using </w:t>
+      </w:r>
+      <w:proofErr w:type="spellStart"/>
+      <w:r>
+        <w:t>trapz</w:t>
+      </w:r>
+      <w:proofErr w:type="spellEnd"/>
+      <w:r>
+        <w:t xml:space="preserve"> and maybe do a new epoch center right around the feedback</w:t>
+      </w:r>
+    </w:p>
+    <w:p/>
+    <w:p>
+      <w:r>
+        <w:t xml:space="preserve">Duplicated the </w:t>
+      </w:r>
+      <w:proofErr w:type="spellStart"/>
+      <w:r>
+        <w:t>masterspikestruct</w:t>
+      </w:r>
+      <w:proofErr w:type="spellEnd"/>
+      <w:r>
+        <w:t xml:space="preserve"> so there’s masterspikestruct2 and one minus the ‘2’ (not important for now)</w:t>
+      </w:r>
+    </w:p>
+    <w:p/>
+    <w:p/>
+    <w:p>
+      <w:r>
+        <w:t xml:space="preserve">5/7/20-  </w:t>
+      </w:r>
+    </w:p>
+    <w:p>
+      <w:r>
+        <w:t xml:space="preserve">‘tsne_SNsubtypes_V1’ first half of code is useful for comparing different outputs of clustering/thresholding </w:t>
+      </w:r>
+      <w:r>
+        <w:t xml:space="preserve">strategies. It produces a plot that uses </w:t>
+      </w:r>
+      <w:proofErr w:type="spellStart"/>
+      <w:r>
+        <w:t>Ramayya’s</w:t>
+      </w:r>
+      <w:proofErr w:type="spellEnd"/>
+      <w:r>
+        <w:t xml:space="preserve"> criteria (or closely matched </w:t>
+      </w:r>
+      <w:proofErr w:type="gramStart"/>
+      <w:r>
+        <w:t>ones)  on</w:t>
+      </w:r>
+      <w:proofErr w:type="gramEnd"/>
+      <w:r>
+        <w:t xml:space="preserve"> our data – this might be useful as a supplemental figure.</w:t>
+      </w:r>
+    </w:p>
+    <w:p/>
+    <w:p/>
+    <w:p/>
+    <w:p/>
+    <w:p>
       <w:r>
         <w:t>Whole trial FR analysis 4/27/20</w:t>
       </w:r>
@@ -140,19 +398,13 @@
       </w:r>
       <w:proofErr w:type="spellEnd"/>
       <w:r>
-        <w:t xml:space="preserve">’ input which is set up top in the </w:t>
-      </w:r>
-      <w:r>
-        <w:t>‘</w:t>
+        <w:t>’ input which is set up top in the ‘</w:t>
       </w:r>
       <w:r>
         <w:t>spiketrainexaction_AnalysisStruct_V2</w:t>
       </w:r>
       <w:r>
-        <w:t>’</w:t>
-      </w:r>
-      <w:r>
-        <w:t>.</w:t>
+        <w:t>’.</w:t>
       </w:r>
     </w:p>
     <w:p/>
@@ -674,6 +926,33 @@
     <w:semiHidden/>
     <w:unhideWhenUsed/>
   </w:style>
+  <w:style w:type="paragraph" w:styleId="BalloonText">
+    <w:name w:val="Balloon Text"/>
+    <w:basedOn w:val="Normal"/>
+    <w:link w:val="BalloonTextChar"/>
+    <w:uiPriority w:val="99"/>
+    <w:semiHidden/>
+    <w:unhideWhenUsed/>
+    <w:rsid w:val="002A264A"/>
+    <w:rPr>
+      <w:rFonts w:ascii="Times New Roman" w:hAnsi="Times New Roman" w:cs="Times New Roman"/>
+      <w:sz w:val="18"/>
+      <w:szCs w:val="18"/>
+    </w:rPr>
+  </w:style>
+  <w:style w:type="character" w:customStyle="1" w:styleId="BalloonTextChar">
+    <w:name w:val="Balloon Text Char"/>
+    <w:basedOn w:val="DefaultParagraphFont"/>
+    <w:link w:val="BalloonText"/>
+    <w:uiPriority w:val="99"/>
+    <w:semiHidden/>
+    <w:rsid w:val="002A264A"/>
+    <w:rPr>
+      <w:rFonts w:ascii="Times New Roman" w:hAnsi="Times New Roman" w:cs="Times New Roman"/>
+      <w:sz w:val="18"/>
+      <w:szCs w:val="18"/>
+    </w:rPr>
+  </w:style>
 </w:styles>
 </file>
 

</xml_diff>

<commit_message>
big, big push. please dont break anything..
as above
</commit_message>
<xml_diff>
--- a/MATLABCODE_io/adaptedMouse_code/notes on ephys code.docx
+++ b/MATLABCODE_io/adaptedMouse_code/notes on ephys code.docx
@@ -1,6 +1,6 @@
 
 <file path=word/document.xml><?xml version="1.0" encoding="utf-8"?>
-<w:document xmlns:wpc="http://schemas.microsoft.com/office/word/2010/wordprocessingCanvas" xmlns:cx="http://schemas.microsoft.com/office/drawing/2014/chartex" xmlns:cx1="http://schemas.microsoft.com/office/drawing/2015/9/8/chartex" xmlns:cx2="http://schemas.microsoft.com/office/drawing/2015/10/21/chartex" xmlns:cx3="http://schemas.microsoft.com/office/drawing/2016/5/9/chartex" xmlns:cx4="http://schemas.microsoft.com/office/drawing/2016/5/10/chartex" xmlns:cx5="http://schemas.microsoft.com/office/drawing/2016/5/11/chartex" xmlns:cx6="http://schemas.microsoft.com/office/drawing/2016/5/12/chartex" xmlns:cx7="http://schemas.microsoft.com/office/drawing/2016/5/13/chartex" xmlns:cx8="http://schemas.microsoft.com/office/drawing/2016/5/14/chartex" xmlns:mc="http://schemas.openxmlformats.org/markup-compatibility/2006" xmlns:aink="http://schemas.microsoft.com/office/drawing/2016/ink" xmlns:am3d="http://schemas.microsoft.com/office/drawing/2017/model3d" xmlns:o="urn:schemas-microsoft-com:office:office" xmlns:r="http://schemas.openxmlformats.org/officeDocument/2006/relationships" xmlns:m="http://schemas.openxmlformats.org/officeDocument/2006/math" xmlns:v="urn:schemas-microsoft-com:vml" xmlns:wp14="http://schemas.microsoft.com/office/word/2010/wordprocessingDrawing" xmlns:wp="http://schemas.openxmlformats.org/drawingml/2006/wordprocessingDrawing" xmlns:w10="urn:schemas-microsoft-com:office:word" xmlns:w="http://schemas.openxmlformats.org/wordprocessingml/2006/main" xmlns:w14="http://schemas.microsoft.com/office/word/2010/wordml" xmlns:w15="http://schemas.microsoft.com/office/word/2012/wordml" xmlns:w16cid="http://schemas.microsoft.com/office/word/2016/wordml/cid" xmlns:w16se="http://schemas.microsoft.com/office/word/2015/wordml/symex" xmlns:wpg="http://schemas.microsoft.com/office/word/2010/wordprocessingGroup" xmlns:wpi="http://schemas.microsoft.com/office/word/2010/wordprocessingInk" xmlns:wne="http://schemas.microsoft.com/office/word/2006/wordml" xmlns:wps="http://schemas.microsoft.com/office/word/2010/wordprocessingShape" mc:Ignorable="w14 w15 w16se w16cid wp14">
+<w:document xmlns:wpc="http://schemas.microsoft.com/office/word/2010/wordprocessingCanvas" xmlns:cx="http://schemas.microsoft.com/office/drawing/2014/chartex" xmlns:cx1="http://schemas.microsoft.com/office/drawing/2015/9/8/chartex" xmlns:cx2="http://schemas.microsoft.com/office/drawing/2015/10/21/chartex" xmlns:cx3="http://schemas.microsoft.com/office/drawing/2016/5/9/chartex" xmlns:cx4="http://schemas.microsoft.com/office/drawing/2016/5/10/chartex" xmlns:cx5="http://schemas.microsoft.com/office/drawing/2016/5/11/chartex" xmlns:cx6="http://schemas.microsoft.com/office/drawing/2016/5/12/chartex" xmlns:cx7="http://schemas.microsoft.com/office/drawing/2016/5/13/chartex" xmlns:cx8="http://schemas.microsoft.com/office/drawing/2016/5/14/chartex" xmlns:mc="http://schemas.openxmlformats.org/markup-compatibility/2006" xmlns:aink="http://schemas.microsoft.com/office/drawing/2016/ink" xmlns:am3d="http://schemas.microsoft.com/office/drawing/2017/model3d" xmlns:o="urn:schemas-microsoft-com:office:office" xmlns:r="http://schemas.openxmlformats.org/officeDocument/2006/relationships" xmlns:m="http://schemas.openxmlformats.org/officeDocument/2006/math" xmlns:v="urn:schemas-microsoft-com:vml" xmlns:wp14="http://schemas.microsoft.com/office/word/2010/wordprocessingDrawing" xmlns:wp="http://schemas.openxmlformats.org/drawingml/2006/wordprocessingDrawing" xmlns:w10="urn:schemas-microsoft-com:office:word" xmlns:w="http://schemas.openxmlformats.org/wordprocessingml/2006/main" xmlns:w14="http://schemas.microsoft.com/office/word/2010/wordml" xmlns:w15="http://schemas.microsoft.com/office/word/2012/wordml" xmlns:w16cex="http://schemas.microsoft.com/office/word/2018/wordml/cex" xmlns:w16cid="http://schemas.microsoft.com/office/word/2016/wordml/cid" xmlns:w16="http://schemas.microsoft.com/office/word/2018/wordml" xmlns:w16se="http://schemas.microsoft.com/office/word/2015/wordml/symex" xmlns:wpg="http://schemas.microsoft.com/office/word/2010/wordprocessingGroup" xmlns:wpi="http://schemas.microsoft.com/office/word/2010/wordprocessingInk" xmlns:wne="http://schemas.microsoft.com/office/word/2006/wordml" xmlns:wps="http://schemas.microsoft.com/office/word/2010/wordprocessingShape" mc:Ignorable="w14 w15 w16se w16cid w16 w16cex wp14">
   <w:body>
     <w:p>
       <w:r>
@@ -17,6 +17,91 @@
     </w:p>
     <w:p/>
     <w:p/>
+    <w:p/>
+    <w:p>
+      <w:r>
+        <w:t xml:space="preserve">7/16/20 – </w:t>
+      </w:r>
+    </w:p>
+    <w:p/>
+    <w:p>
+      <w:r>
+        <w:t>Building on recent meeting with JT and GF, need to run series of analyses already performing on cluster 1 vs cluster 2</w:t>
+      </w:r>
+    </w:p>
+    <w:p/>
+    <w:p>
+      <w:r>
+        <w:t>6/</w:t>
+      </w:r>
+      <w:r>
+        <w:t xml:space="preserve">19/20 – working on extracting the timestamps </w:t>
+      </w:r>
+      <w:r>
+        <w:t xml:space="preserve">of each epoch in order to do some LFP processing on the data. It is in the </w:t>
+      </w:r>
+      <w:proofErr w:type="spellStart"/>
+      <w:r>
+        <w:t>spikestruct</w:t>
+      </w:r>
+      <w:proofErr w:type="spellEnd"/>
+      <w:r>
+        <w:t xml:space="preserve"> output as ‘</w:t>
+      </w:r>
+      <w:proofErr w:type="spellStart"/>
+      <w:r>
+        <w:t>epochTimes</w:t>
+      </w:r>
+      <w:proofErr w:type="spellEnd"/>
+      <w:r>
+        <w:t>’</w:t>
+      </w:r>
+    </w:p>
+    <w:p/>
+    <w:p/>
+    <w:p/>
+    <w:p/>
+    <w:p>
+      <w:r>
+        <w:t>6/6/20</w:t>
+      </w:r>
+    </w:p>
+    <w:p/>
+    <w:p>
+      <w:r>
+        <w:t xml:space="preserve">So… aside from the ‘AT_CellSummary_SG_IS_io_V4’ code, the L/R distinction has been independent of whether we’re recording from L/R side – basically, the ipsi vs contra distinctions have been crap. Every case/recording is taken from R STN except for </w:t>
+      </w:r>
+      <w:r>
+        <w:t xml:space="preserve">cases 3, 4, 11, 12, and 13 </w:t>
+      </w:r>
+    </w:p>
+    <w:p/>
+    <w:p>
+      <w:r>
+        <w:t xml:space="preserve">Created </w:t>
+      </w:r>
+      <w:r>
+        <w:t>tsne_SNsubtypes_V4</w:t>
+      </w:r>
+      <w:r>
+        <w:t xml:space="preserve"> – correctly </w:t>
+      </w:r>
+      <w:r>
+        <w:t>identifies ipsi vs contra</w:t>
+      </w:r>
+    </w:p>
+    <w:p/>
+    <w:p/>
+    <w:p/>
+    <w:p/>
+    <w:p/>
+    <w:p/>
+    <w:p>
+      <w:r>
+        <w:t>6/1/20</w:t>
+      </w:r>
+    </w:p>
+    <w:p/>
     <w:p>
       <w:proofErr w:type="spellStart"/>
       <w:r>
@@ -83,19 +168,7 @@
       </w:r>
       <w:proofErr w:type="spellEnd"/>
       <w:r>
-        <w:t xml:space="preserve"> that are ‘V2’ are associated with </w:t>
-      </w:r>
-      <w:r>
-        <w:t>Spiketrainexaction_AnalysisStruct_V</w:t>
-      </w:r>
-      <w:r>
-        <w:t xml:space="preserve">4 and </w:t>
-      </w:r>
-      <w:r>
-        <w:t>FRanalysis_helperfx_V</w:t>
-      </w:r>
-      <w:r>
-        <w:t>2</w:t>
+        <w:t xml:space="preserve"> that are ‘V2’ are associated with Spiketrainexaction_AnalysisStruct_V4 and FRanalysis_helperfx_V2</w:t>
       </w:r>
     </w:p>
     <w:p>
@@ -129,6 +202,7 @@
     <w:p/>
     <w:p>
       <w:r>
+        <w:lastRenderedPageBreak/>
         <w:t>intermittentNeuron_helperfx_V1</w:t>
       </w:r>
       <w:r>
@@ -141,49 +215,47 @@
         <w:t>spiketrainexaction_AnalysisStruct_V</w:t>
       </w:r>
       <w:r>
+        <w:t xml:space="preserve">4’ to index out trials we don’t want included in the </w:t>
+      </w:r>
+      <w:proofErr w:type="spellStart"/>
+      <w:r>
+        <w:t>spiketrain</w:t>
+      </w:r>
+      <w:proofErr w:type="spellEnd"/>
+      <w:r>
+        <w:t xml:space="preserve"> struct and subsequently the </w:t>
+      </w:r>
+      <w:proofErr w:type="spellStart"/>
+      <w:r>
+        <w:t>masterspike</w:t>
+      </w:r>
+      <w:proofErr w:type="spellEnd"/>
+      <w:r>
+        <w:t xml:space="preserve"> struct. </w:t>
+      </w:r>
+    </w:p>
+    <w:p/>
+    <w:p>
+      <w:r>
+        <w:t xml:space="preserve">I need to </w:t>
+      </w:r>
+      <w:r>
+        <w:t>change the FRanalysis_helperfx_V1 to cut out the trials that have intermittent firing, creating a V2 version. Actually, I think it’s the ‘</w:t>
+      </w:r>
+      <w:r>
+        <w:t>spiketrainexaction_AnalysisStruct_V</w:t>
+      </w:r>
+      <w:r>
         <w:t>4’</w:t>
       </w:r>
       <w:r>
-        <w:t xml:space="preserve"> to index out trials we don’t want included in the </w:t>
-      </w:r>
-      <w:proofErr w:type="spellStart"/>
-      <w:r>
-        <w:t>spiketrain</w:t>
-      </w:r>
-      <w:proofErr w:type="spellEnd"/>
-      <w:r>
-        <w:t xml:space="preserve"> struct and subsequently the </w:t>
-      </w:r>
-      <w:proofErr w:type="spellStart"/>
-      <w:r>
-        <w:t>masterspike</w:t>
-      </w:r>
-      <w:proofErr w:type="spellEnd"/>
-      <w:r>
-        <w:t xml:space="preserve"> struct. </w:t>
-      </w:r>
-    </w:p>
-    <w:p/>
-    <w:p>
-      <w:r>
-        <w:t xml:space="preserve">I need to </w:t>
-      </w:r>
-      <w:r>
-        <w:t>change the FRanalysis_helperfx_V1 to cut out the trials that have intermittent firing, creating a V2 version. Actually, I think it’s the ‘</w:t>
-      </w:r>
-      <w:r>
-        <w:t>spiketrainexaction_AnalysisStruct_V</w:t>
-      </w:r>
-      <w:r>
-        <w:t>4</w:t>
-      </w:r>
-      <w:r>
-        <w:t>’</w:t>
-      </w:r>
-      <w:r>
         <w:t xml:space="preserve"> that needs to be altered.</w:t>
       </w:r>
     </w:p>
+    <w:p/>
+    <w:p/>
+    <w:p/>
+    <w:p/>
     <w:p/>
     <w:p/>
     <w:p/>
@@ -505,8 +577,128 @@
 </w:document>
 </file>
 
+<file path=word/numbering.xml><?xml version="1.0" encoding="utf-8"?>
+<w:numbering xmlns:wpc="http://schemas.microsoft.com/office/word/2010/wordprocessingCanvas" xmlns:cx="http://schemas.microsoft.com/office/drawing/2014/chartex" xmlns:cx1="http://schemas.microsoft.com/office/drawing/2015/9/8/chartex" xmlns:cx2="http://schemas.microsoft.com/office/drawing/2015/10/21/chartex" xmlns:cx3="http://schemas.microsoft.com/office/drawing/2016/5/9/chartex" xmlns:cx4="http://schemas.microsoft.com/office/drawing/2016/5/10/chartex" xmlns:cx5="http://schemas.microsoft.com/office/drawing/2016/5/11/chartex" xmlns:cx6="http://schemas.microsoft.com/office/drawing/2016/5/12/chartex" xmlns:cx7="http://schemas.microsoft.com/office/drawing/2016/5/13/chartex" xmlns:cx8="http://schemas.microsoft.com/office/drawing/2016/5/14/chartex" xmlns:mc="http://schemas.openxmlformats.org/markup-compatibility/2006" xmlns:aink="http://schemas.microsoft.com/office/drawing/2016/ink" xmlns:am3d="http://schemas.microsoft.com/office/drawing/2017/model3d" xmlns:o="urn:schemas-microsoft-com:office:office" xmlns:r="http://schemas.openxmlformats.org/officeDocument/2006/relationships" xmlns:m="http://schemas.openxmlformats.org/officeDocument/2006/math" xmlns:v="urn:schemas-microsoft-com:vml" xmlns:wp14="http://schemas.microsoft.com/office/word/2010/wordprocessingDrawing" xmlns:wp="http://schemas.openxmlformats.org/drawingml/2006/wordprocessingDrawing" xmlns:w10="urn:schemas-microsoft-com:office:word" xmlns:w="http://schemas.openxmlformats.org/wordprocessingml/2006/main" xmlns:w14="http://schemas.microsoft.com/office/word/2010/wordml" xmlns:w15="http://schemas.microsoft.com/office/word/2012/wordml" xmlns:w16cex="http://schemas.microsoft.com/office/word/2018/wordml/cex" xmlns:w16cid="http://schemas.microsoft.com/office/word/2016/wordml/cid" xmlns:w16="http://schemas.microsoft.com/office/word/2018/wordml" xmlns:w16se="http://schemas.microsoft.com/office/word/2015/wordml/symex" xmlns:wpg="http://schemas.microsoft.com/office/word/2010/wordprocessingGroup" xmlns:wpi="http://schemas.microsoft.com/office/word/2010/wordprocessingInk" xmlns:wne="http://schemas.microsoft.com/office/word/2006/wordml" xmlns:wps="http://schemas.microsoft.com/office/word/2010/wordprocessingShape" mc:Ignorable="w14 w15 w16se w16cid w16 w16cex wp14">
+  <w:abstractNum w:abstractNumId="0" w15:restartNumberingAfterBreak="0">
+    <w:nsid w:val="392B7343"/>
+    <w:multiLevelType w:val="hybridMultilevel"/>
+    <w:tmpl w:val="6F0ECB0C"/>
+    <w:lvl w:ilvl="0" w:tplc="7B0256FC">
+      <w:numFmt w:val="bullet"/>
+      <w:lvlText w:val="-"/>
+      <w:lvlJc w:val="left"/>
+      <w:pPr>
+        <w:ind w:left="720" w:hanging="360"/>
+      </w:pPr>
+      <w:rPr>
+        <w:rFonts w:ascii="Calibri" w:eastAsiaTheme="minorHAnsi" w:hAnsi="Calibri" w:cs="Calibri" w:hint="default"/>
+      </w:rPr>
+    </w:lvl>
+    <w:lvl w:ilvl="1" w:tplc="04090003" w:tentative="1">
+      <w:start w:val="1"/>
+      <w:numFmt w:val="bullet"/>
+      <w:lvlText w:val="o"/>
+      <w:lvlJc w:val="left"/>
+      <w:pPr>
+        <w:ind w:left="1440" w:hanging="360"/>
+      </w:pPr>
+      <w:rPr>
+        <w:rFonts w:ascii="Courier New" w:hAnsi="Courier New" w:cs="Courier New" w:hint="default"/>
+      </w:rPr>
+    </w:lvl>
+    <w:lvl w:ilvl="2" w:tplc="04090005" w:tentative="1">
+      <w:start w:val="1"/>
+      <w:numFmt w:val="bullet"/>
+      <w:lvlText w:val=""/>
+      <w:lvlJc w:val="left"/>
+      <w:pPr>
+        <w:ind w:left="2160" w:hanging="360"/>
+      </w:pPr>
+      <w:rPr>
+        <w:rFonts w:ascii="Wingdings" w:hAnsi="Wingdings" w:hint="default"/>
+      </w:rPr>
+    </w:lvl>
+    <w:lvl w:ilvl="3" w:tplc="04090001" w:tentative="1">
+      <w:start w:val="1"/>
+      <w:numFmt w:val="bullet"/>
+      <w:lvlText w:val=""/>
+      <w:lvlJc w:val="left"/>
+      <w:pPr>
+        <w:ind w:left="2880" w:hanging="360"/>
+      </w:pPr>
+      <w:rPr>
+        <w:rFonts w:ascii="Symbol" w:hAnsi="Symbol" w:hint="default"/>
+      </w:rPr>
+    </w:lvl>
+    <w:lvl w:ilvl="4" w:tplc="04090003" w:tentative="1">
+      <w:start w:val="1"/>
+      <w:numFmt w:val="bullet"/>
+      <w:lvlText w:val="o"/>
+      <w:lvlJc w:val="left"/>
+      <w:pPr>
+        <w:ind w:left="3600" w:hanging="360"/>
+      </w:pPr>
+      <w:rPr>
+        <w:rFonts w:ascii="Courier New" w:hAnsi="Courier New" w:cs="Courier New" w:hint="default"/>
+      </w:rPr>
+    </w:lvl>
+    <w:lvl w:ilvl="5" w:tplc="04090005" w:tentative="1">
+      <w:start w:val="1"/>
+      <w:numFmt w:val="bullet"/>
+      <w:lvlText w:val=""/>
+      <w:lvlJc w:val="left"/>
+      <w:pPr>
+        <w:ind w:left="4320" w:hanging="360"/>
+      </w:pPr>
+      <w:rPr>
+        <w:rFonts w:ascii="Wingdings" w:hAnsi="Wingdings" w:hint="default"/>
+      </w:rPr>
+    </w:lvl>
+    <w:lvl w:ilvl="6" w:tplc="04090001" w:tentative="1">
+      <w:start w:val="1"/>
+      <w:numFmt w:val="bullet"/>
+      <w:lvlText w:val=""/>
+      <w:lvlJc w:val="left"/>
+      <w:pPr>
+        <w:ind w:left="5040" w:hanging="360"/>
+      </w:pPr>
+      <w:rPr>
+        <w:rFonts w:ascii="Symbol" w:hAnsi="Symbol" w:hint="default"/>
+      </w:rPr>
+    </w:lvl>
+    <w:lvl w:ilvl="7" w:tplc="04090003" w:tentative="1">
+      <w:start w:val="1"/>
+      <w:numFmt w:val="bullet"/>
+      <w:lvlText w:val="o"/>
+      <w:lvlJc w:val="left"/>
+      <w:pPr>
+        <w:ind w:left="5760" w:hanging="360"/>
+      </w:pPr>
+      <w:rPr>
+        <w:rFonts w:ascii="Courier New" w:hAnsi="Courier New" w:cs="Courier New" w:hint="default"/>
+      </w:rPr>
+    </w:lvl>
+    <w:lvl w:ilvl="8" w:tplc="04090005" w:tentative="1">
+      <w:start w:val="1"/>
+      <w:numFmt w:val="bullet"/>
+      <w:lvlText w:val=""/>
+      <w:lvlJc w:val="left"/>
+      <w:pPr>
+        <w:ind w:left="6480" w:hanging="360"/>
+      </w:pPr>
+      <w:rPr>
+        <w:rFonts w:ascii="Wingdings" w:hAnsi="Wingdings" w:hint="default"/>
+      </w:rPr>
+    </w:lvl>
+  </w:abstractNum>
+  <w:num w:numId="1">
+    <w:abstractNumId w:val="0"/>
+  </w:num>
+</w:numbering>
+</file>
+
 <file path=word/styles.xml><?xml version="1.0" encoding="utf-8"?>
-<w:styles xmlns:mc="http://schemas.openxmlformats.org/markup-compatibility/2006" xmlns:r="http://schemas.openxmlformats.org/officeDocument/2006/relationships" xmlns:w="http://schemas.openxmlformats.org/wordprocessingml/2006/main" xmlns:w14="http://schemas.microsoft.com/office/word/2010/wordml" xmlns:w15="http://schemas.microsoft.com/office/word/2012/wordml" xmlns:w16cid="http://schemas.microsoft.com/office/word/2016/wordml/cid" xmlns:w16se="http://schemas.microsoft.com/office/word/2015/wordml/symex" mc:Ignorable="w14 w15 w16se w16cid">
+<w:styles xmlns:mc="http://schemas.openxmlformats.org/markup-compatibility/2006" xmlns:r="http://schemas.openxmlformats.org/officeDocument/2006/relationships" xmlns:w="http://schemas.openxmlformats.org/wordprocessingml/2006/main" xmlns:w14="http://schemas.microsoft.com/office/word/2010/wordml" xmlns:w15="http://schemas.microsoft.com/office/word/2012/wordml" xmlns:w16cex="http://schemas.microsoft.com/office/word/2018/wordml/cex" xmlns:w16cid="http://schemas.microsoft.com/office/word/2016/wordml/cid" xmlns:w16="http://schemas.microsoft.com/office/word/2018/wordml" xmlns:w16se="http://schemas.microsoft.com/office/word/2015/wordml/symex" mc:Ignorable="w14 w15 w16se w16cid w16 w16cex">
   <w:docDefaults>
     <w:rPrDefault>
       <w:rPr>
@@ -903,6 +1095,7 @@
   <w:style w:type="character" w:default="1" w:styleId="DefaultParagraphFont">
     <w:name w:val="Default Paragraph Font"/>
     <w:uiPriority w:val="1"/>
+    <w:semiHidden/>
     <w:unhideWhenUsed/>
   </w:style>
   <w:style w:type="table" w:default="1" w:styleId="TableNormal">
@@ -952,6 +1145,17 @@
       <w:sz w:val="18"/>
       <w:szCs w:val="18"/>
     </w:rPr>
+  </w:style>
+  <w:style w:type="paragraph" w:styleId="ListParagraph">
+    <w:name w:val="List Paragraph"/>
+    <w:basedOn w:val="Normal"/>
+    <w:uiPriority w:val="34"/>
+    <w:qFormat/>
+    <w:rsid w:val="000B0B20"/>
+    <w:pPr>
+      <w:ind w:left="720"/>
+      <w:contextualSpacing/>
+    </w:pPr>
   </w:style>
 </w:styles>
 </file>

</xml_diff>

<commit_message>
long overdue push of io analysis, some good helper fx here, may be worth sharing
see title
</commit_message>
<xml_diff>
--- a/MATLABCODE_io/adaptedMouse_code/notes on ephys code.docx
+++ b/MATLABCODE_io/adaptedMouse_code/notes on ephys code.docx
@@ -18,6 +18,694 @@
     <w:p/>
     <w:p/>
     <w:p/>
+    <w:p/>
+    <w:p>
+      <w:r>
+        <w:t>10/7/20</w:t>
+      </w:r>
+    </w:p>
+    <w:p>
+      <w:pPr>
+        <w:autoSpaceDE w:val="0"/>
+        <w:autoSpaceDN w:val="0"/>
+        <w:adjustRightInd w:val="0"/>
+        <w:rPr>
+          <w:rFonts w:ascii="Courier" w:hAnsi="Courier"/>
+        </w:rPr>
+      </w:pPr>
+      <w:r>
+        <w:t xml:space="preserve">Wrote </w:t>
+      </w:r>
+      <w:proofErr w:type="spellStart"/>
+      <w:r>
+        <w:t>fx</w:t>
+      </w:r>
+      <w:proofErr w:type="spellEnd"/>
+      <w:r>
+        <w:t xml:space="preserve"> </w:t>
+      </w:r>
+      <w:r>
+        <w:rPr>
+          <w:rFonts w:ascii="Courier" w:hAnsi="Courier" w:cs="Courier"/>
+          <w:color w:val="000000"/>
+          <w:sz w:val="20"/>
+          <w:szCs w:val="20"/>
+        </w:rPr>
+        <w:t>sevenparameter_waveform_classifier_V1</w:t>
+      </w:r>
+      <w:r>
+        <w:rPr>
+          <w:rFonts w:ascii="Courier" w:hAnsi="Courier" w:cs="Courier"/>
+          <w:color w:val="000000"/>
+          <w:sz w:val="20"/>
+          <w:szCs w:val="20"/>
+        </w:rPr>
+        <w:t>,</w:t>
+      </w:r>
+      <w:r>
+        <w:t xml:space="preserve"> </w:t>
+      </w:r>
+      <w:proofErr w:type="spellStart"/>
+      <w:r>
+        <w:t>fx</w:t>
+      </w:r>
+      <w:proofErr w:type="spellEnd"/>
+      <w:r>
+        <w:t xml:space="preserve"> takes some of the load in code from the </w:t>
+      </w:r>
+      <w:proofErr w:type="spellStart"/>
+      <w:r>
+        <w:t>tsne</w:t>
+      </w:r>
+      <w:proofErr w:type="spellEnd"/>
+      <w:r>
+        <w:t xml:space="preserve"> analysis code and inputs the same variables we use for </w:t>
+      </w:r>
+      <w:proofErr w:type="spellStart"/>
+      <w:r>
+        <w:t>tsne</w:t>
+      </w:r>
+      <w:proofErr w:type="spellEnd"/>
+      <w:r>
+        <w:t>/</w:t>
+      </w:r>
+      <w:proofErr w:type="spellStart"/>
+      <w:r>
+        <w:t>dbscan</w:t>
+      </w:r>
+      <w:proofErr w:type="spellEnd"/>
+      <w:r>
+        <w:t>/</w:t>
+      </w:r>
+      <w:proofErr w:type="spellStart"/>
+      <w:r>
+        <w:t>kmeans</w:t>
+      </w:r>
+      <w:proofErr w:type="spellEnd"/>
+      <w:r>
+        <w:t xml:space="preserve"> classification. Then using the classifier app, was able to generate some models. Output of models are located in git&gt;</w:t>
+      </w:r>
+      <w:proofErr w:type="spellStart"/>
+      <w:r>
+        <w:t>audTask</w:t>
+      </w:r>
+      <w:proofErr w:type="spellEnd"/>
+      <w:r>
+        <w:t>&gt;</w:t>
+      </w:r>
+      <w:proofErr w:type="spellStart"/>
+      <w:r>
+        <w:t>MATLABCODE_io</w:t>
+      </w:r>
+      <w:proofErr w:type="spellEnd"/>
+      <w:r>
+        <w:t>&gt;</w:t>
+      </w:r>
+      <w:proofErr w:type="spellStart"/>
+      <w:r>
+        <w:t>classifiercode</w:t>
+      </w:r>
+      <w:proofErr w:type="spellEnd"/>
+      <w:r>
+        <w:t>, then look in there, specifically at the ‘Oct7_’ stuff. The 100percent version is the 90percent version just retrained on the complete (100% of) dataset.</w:t>
+      </w:r>
+      <w:r>
+        <w:t xml:space="preserve"> Note that this code is really only good for supporting the </w:t>
+      </w:r>
+      <w:proofErr w:type="spellStart"/>
+      <w:r>
+        <w:t>tsne</w:t>
+      </w:r>
+      <w:proofErr w:type="spellEnd"/>
+      <w:r>
+        <w:t xml:space="preserve"> and subsequent subtype A/B analysis. </w:t>
+      </w:r>
+    </w:p>
+    <w:p/>
+    <w:p/>
+    <w:p/>
+    <w:p>
+      <w:r>
+        <w:t xml:space="preserve">10/5/20 </w:t>
+      </w:r>
+    </w:p>
+    <w:p>
+      <w:r>
+        <w:rPr>
+          <w:rFonts w:ascii="Courier" w:hAnsi="Courier" w:cs="Courier"/>
+          <w:color w:val="000000"/>
+          <w:sz w:val="20"/>
+          <w:szCs w:val="20"/>
+        </w:rPr>
+        <w:t>AT_CellSummary_SG_IS_io_V5 works well as noted below.</w:t>
+      </w:r>
+    </w:p>
+    <w:p/>
+    <w:p>
+      <w:r>
+        <w:t>10/2/20</w:t>
+      </w:r>
+    </w:p>
+    <w:p>
+      <w:pPr>
+        <w:autoSpaceDE w:val="0"/>
+        <w:autoSpaceDN w:val="0"/>
+        <w:adjustRightInd w:val="0"/>
+        <w:rPr>
+          <w:rFonts w:ascii="Courier" w:hAnsi="Courier"/>
+        </w:rPr>
+      </w:pPr>
+      <w:r>
+        <w:t xml:space="preserve">For raster, </w:t>
+      </w:r>
+      <w:r>
+        <w:rPr>
+          <w:rFonts w:ascii="Courier" w:hAnsi="Courier" w:cs="Courier"/>
+          <w:color w:val="000000"/>
+          <w:sz w:val="20"/>
+          <w:szCs w:val="20"/>
+        </w:rPr>
+        <w:t>AT_CellSummary_SG_IS_io_V4</w:t>
+      </w:r>
+      <w:r>
+        <w:rPr>
+          <w:rFonts w:ascii="Courier" w:hAnsi="Courier"/>
+        </w:rPr>
+        <w:t xml:space="preserve"> works well using case 10 lead 1 spike 1. I’m making a V5 today in order to try to include some other analyses as well.</w:t>
+      </w:r>
+    </w:p>
+    <w:p>
+      <w:r>
+        <w:t>9/24/20</w:t>
+      </w:r>
+    </w:p>
+    <w:p>
+      <w:pPr>
+        <w:autoSpaceDE w:val="0"/>
+        <w:autoSpaceDN w:val="0"/>
+        <w:adjustRightInd w:val="0"/>
+        <w:rPr>
+          <w:rFonts w:ascii="Courier" w:hAnsi="Courier"/>
+        </w:rPr>
+      </w:pPr>
+      <w:r>
+        <w:t xml:space="preserve">For waveforms, I wrote </w:t>
+      </w:r>
+      <w:proofErr w:type="spellStart"/>
+      <w:proofErr w:type="gramStart"/>
+      <w:r>
+        <w:t>fx</w:t>
+      </w:r>
+      <w:proofErr w:type="spellEnd"/>
+      <w:r>
+        <w:t xml:space="preserve">  ‘</w:t>
+      </w:r>
+      <w:proofErr w:type="gramEnd"/>
+      <w:r>
+        <w:rPr>
+          <w:rFonts w:ascii="Courier" w:hAnsi="Courier" w:cs="Courier"/>
+          <w:color w:val="000000"/>
+          <w:sz w:val="20"/>
+          <w:szCs w:val="20"/>
+        </w:rPr>
+        <w:t xml:space="preserve">waveformextraction_plotting_V1’. </w:t>
+      </w:r>
+      <w:r>
+        <w:t xml:space="preserve">Around line 126 are some indexing variables for specific cases. At present, </w:t>
+      </w:r>
+    </w:p>
+    <w:p/>
+    <w:p>
+      <w:r>
+        <w:t>9/15/20</w:t>
+      </w:r>
+    </w:p>
+    <w:p>
+      <w:pPr>
+        <w:autoSpaceDE w:val="0"/>
+        <w:autoSpaceDN w:val="0"/>
+        <w:adjustRightInd w:val="0"/>
+        <w:rPr>
+          <w:rFonts w:ascii="Courier" w:hAnsi="Courier"/>
+        </w:rPr>
+      </w:pPr>
+      <w:r>
+        <w:t xml:space="preserve">For Fig3 (all neuron </w:t>
+      </w:r>
+      <w:proofErr w:type="spellStart"/>
+      <w:r>
+        <w:t>ephys</w:t>
+      </w:r>
+      <w:proofErr w:type="spellEnd"/>
+      <w:r>
+        <w:t xml:space="preserve"> for all epochs U v P) and Fig4/5, use </w:t>
+      </w:r>
+      <w:proofErr w:type="spellStart"/>
+      <w:r>
+        <w:t>meanORmedian</w:t>
+      </w:r>
+      <w:proofErr w:type="spellEnd"/>
+      <w:r>
+        <w:t xml:space="preserve"> = ‘</w:t>
+      </w:r>
+      <w:proofErr w:type="spellStart"/>
+      <w:r>
+        <w:rPr>
+          <w:rFonts w:ascii="Courier" w:hAnsi="Courier" w:cs="Courier"/>
+          <w:color w:val="A020F0"/>
+          <w:sz w:val="20"/>
+          <w:szCs w:val="20"/>
+        </w:rPr>
+        <w:t>intraTrialFR_mean</w:t>
+      </w:r>
+      <w:proofErr w:type="spellEnd"/>
+      <w:r>
+        <w:rPr>
+          <w:rFonts w:ascii="Courier" w:hAnsi="Courier" w:cs="Courier"/>
+          <w:color w:val="A020F0"/>
+          <w:sz w:val="20"/>
+          <w:szCs w:val="20"/>
+        </w:rPr>
+        <w:t>’</w:t>
+      </w:r>
+      <w:r>
+        <w:t xml:space="preserve"> </w:t>
+      </w:r>
+      <w:r>
+        <w:t xml:space="preserve">This input gives us the best output from all others – I’ve tested them repeatedly. With this </w:t>
+      </w:r>
+      <w:proofErr w:type="spellStart"/>
+      <w:r>
+        <w:t>meanORmedian</w:t>
+      </w:r>
+      <w:proofErr w:type="spellEnd"/>
+      <w:r>
+        <w:t xml:space="preserve"> input, what we end up doing is taking the within trial difference between our epoch of interest and </w:t>
+      </w:r>
+      <w:proofErr w:type="spellStart"/>
+      <w:r>
+        <w:t>wholetrial</w:t>
+      </w:r>
+      <w:proofErr w:type="spellEnd"/>
+      <w:r>
+        <w:t xml:space="preserve"> FR for that same trial, and then taking the mean of that per each neuron.</w:t>
+      </w:r>
+      <w:r>
+        <w:t xml:space="preserve"> Look around line 3000 for this. Also, keep </w:t>
+      </w:r>
+      <w:proofErr w:type="spellStart"/>
+      <w:r>
+        <w:rPr>
+          <w:rFonts w:ascii="Courier" w:hAnsi="Courier" w:cs="Courier"/>
+          <w:color w:val="000000"/>
+          <w:sz w:val="20"/>
+          <w:szCs w:val="20"/>
+        </w:rPr>
+        <w:t>indexSTNmanual</w:t>
+      </w:r>
+      <w:proofErr w:type="spellEnd"/>
+    </w:p>
+    <w:p>
+      <w:pPr>
+        <w:autoSpaceDE w:val="0"/>
+        <w:autoSpaceDN w:val="0"/>
+        <w:adjustRightInd w:val="0"/>
+        <w:rPr>
+          <w:rFonts w:ascii="Courier" w:hAnsi="Courier"/>
+        </w:rPr>
+      </w:pPr>
+      <w:r>
+        <w:t>= 1</w:t>
+      </w:r>
+    </w:p>
+    <w:p/>
+    <w:p/>
+    <w:p>
+      <w:r>
+        <w:t>9/14/20</w:t>
+      </w:r>
+    </w:p>
+    <w:p>
+      <w:pPr>
+        <w:autoSpaceDE w:val="0"/>
+        <w:autoSpaceDN w:val="0"/>
+        <w:adjustRightInd w:val="0"/>
+        <w:rPr>
+          <w:rFonts w:ascii="Courier" w:hAnsi="Courier"/>
+        </w:rPr>
+      </w:pPr>
+      <w:r>
+        <w:t xml:space="preserve">Added the multiple comparisons sub </w:t>
+      </w:r>
+      <w:proofErr w:type="spellStart"/>
+      <w:r>
+        <w:t>fx</w:t>
+      </w:r>
+      <w:proofErr w:type="spellEnd"/>
+      <w:r>
+        <w:t xml:space="preserve"> ‘</w:t>
+      </w:r>
+      <w:r>
+        <w:rPr>
+          <w:rFonts w:ascii="Courier" w:hAnsi="Courier" w:cs="Courier"/>
+          <w:color w:val="000000"/>
+          <w:sz w:val="20"/>
+          <w:szCs w:val="20"/>
+        </w:rPr>
+        <w:t>multiplecomparisons_V1</w:t>
+      </w:r>
+      <w:r>
+        <w:rPr>
+          <w:rFonts w:ascii="Courier" w:hAnsi="Courier"/>
+        </w:rPr>
+        <w:t>’</w:t>
+      </w:r>
+      <w:r>
+        <w:rPr>
+          <w:rFonts w:ascii="Courier" w:hAnsi="Courier"/>
+        </w:rPr>
+        <w:t xml:space="preserve">. At the moment this does multiple comparisons for the 5 2tailed p </w:t>
+      </w:r>
+      <w:proofErr w:type="gramStart"/>
+      <w:r>
+        <w:rPr>
+          <w:rFonts w:ascii="Courier" w:hAnsi="Courier"/>
+        </w:rPr>
+        <w:t>values, but</w:t>
+      </w:r>
+      <w:proofErr w:type="gramEnd"/>
+      <w:r>
+        <w:rPr>
+          <w:rFonts w:ascii="Courier" w:hAnsi="Courier"/>
+        </w:rPr>
+        <w:t xml:space="preserve"> does not for the 1tailed tests.</w:t>
+      </w:r>
+    </w:p>
+    <w:p>
+      <w:pPr>
+        <w:autoSpaceDE w:val="0"/>
+        <w:autoSpaceDN w:val="0"/>
+        <w:adjustRightInd w:val="0"/>
+        <w:rPr>
+          <w:rFonts w:ascii="Courier" w:hAnsi="Courier"/>
+        </w:rPr>
+      </w:pPr>
+    </w:p>
+    <w:p/>
+    <w:p/>
+    <w:p/>
+    <w:p>
+      <w:r>
+        <w:lastRenderedPageBreak/>
+        <w:t xml:space="preserve">9/6/20 – to generate </w:t>
+      </w:r>
+      <w:proofErr w:type="spellStart"/>
+      <w:r>
+        <w:t>rasters</w:t>
+      </w:r>
+      <w:proofErr w:type="spellEnd"/>
+      <w:r>
+        <w:t xml:space="preserve">, use code </w:t>
+      </w:r>
+      <w:r>
+        <w:t>AT_CellSummary_SG_IS_io_V4</w:t>
+      </w:r>
+    </w:p>
+    <w:p>
+      <w:pPr>
+        <w:rPr>
+          <w:color w:val="A8D08D" w:themeColor="accent6" w:themeTint="99"/>
+        </w:rPr>
+      </w:pPr>
+      <w:r>
+        <w:rPr>
+          <w:color w:val="A8D08D" w:themeColor="accent6" w:themeTint="99"/>
+        </w:rPr>
+        <w:t xml:space="preserve">    </w:t>
+      </w:r>
+      <w:proofErr w:type="spellStart"/>
+      <w:r>
+        <w:rPr>
+          <w:color w:val="A8D08D" w:themeColor="accent6" w:themeTint="99"/>
+        </w:rPr>
+        <w:t>caseNumb</w:t>
+      </w:r>
+      <w:proofErr w:type="spellEnd"/>
+      <w:r>
+        <w:rPr>
+          <w:color w:val="A8D08D" w:themeColor="accent6" w:themeTint="99"/>
+        </w:rPr>
+        <w:t xml:space="preserve"> = 10;</w:t>
+      </w:r>
+    </w:p>
+    <w:p>
+      <w:pPr>
+        <w:rPr>
+          <w:color w:val="A8D08D" w:themeColor="accent6" w:themeTint="99"/>
+        </w:rPr>
+      </w:pPr>
+      <w:r>
+        <w:rPr>
+          <w:color w:val="A8D08D" w:themeColor="accent6" w:themeTint="99"/>
+        </w:rPr>
+        <w:t xml:space="preserve">    </w:t>
+      </w:r>
+      <w:proofErr w:type="spellStart"/>
+      <w:r>
+        <w:rPr>
+          <w:color w:val="A8D08D" w:themeColor="accent6" w:themeTint="99"/>
+        </w:rPr>
+        <w:t>spikeFile</w:t>
+      </w:r>
+      <w:proofErr w:type="spellEnd"/>
+      <w:r>
+        <w:rPr>
+          <w:color w:val="A8D08D" w:themeColor="accent6" w:themeTint="99"/>
+        </w:rPr>
+        <w:t xml:space="preserve"> = 'spike1';</w:t>
+      </w:r>
+    </w:p>
+    <w:p>
+      <w:pPr>
+        <w:rPr>
+          <w:color w:val="A8D08D" w:themeColor="accent6" w:themeTint="99"/>
+        </w:rPr>
+      </w:pPr>
+      <w:r>
+        <w:rPr>
+          <w:color w:val="A8D08D" w:themeColor="accent6" w:themeTint="99"/>
+        </w:rPr>
+        <w:t xml:space="preserve">    </w:t>
+      </w:r>
+      <w:proofErr w:type="spellStart"/>
+      <w:r>
+        <w:rPr>
+          <w:color w:val="A8D08D" w:themeColor="accent6" w:themeTint="99"/>
+        </w:rPr>
+        <w:t>clust</w:t>
+      </w:r>
+      <w:proofErr w:type="spellEnd"/>
+      <w:r>
+        <w:rPr>
+          <w:color w:val="A8D08D" w:themeColor="accent6" w:themeTint="99"/>
+        </w:rPr>
+        <w:t xml:space="preserve"> = 1; %set this to be 1,2, or 3; note that only a few of the spike recordings are multi-cluster</w:t>
+      </w:r>
+    </w:p>
+    <w:p>
+      <w:pPr>
+        <w:rPr>
+          <w:color w:val="A8D08D" w:themeColor="accent6" w:themeTint="99"/>
+        </w:rPr>
+      </w:pPr>
+      <w:r>
+        <w:rPr>
+          <w:color w:val="A8D08D" w:themeColor="accent6" w:themeTint="99"/>
+        </w:rPr>
+        <w:t xml:space="preserve">    align_ind1 = 2; %which part of the trial do we want to look at as our 'zero' point?</w:t>
+      </w:r>
+    </w:p>
+    <w:p>
+      <w:pPr>
+        <w:rPr>
+          <w:color w:val="A8D08D" w:themeColor="accent6" w:themeTint="99"/>
+        </w:rPr>
+      </w:pPr>
+      <w:r>
+        <w:rPr>
+          <w:color w:val="A8D08D" w:themeColor="accent6" w:themeTint="99"/>
+        </w:rPr>
+        <w:t xml:space="preserve">    %</w:t>
+      </w:r>
+      <w:proofErr w:type="gramStart"/>
+      <w:r>
+        <w:rPr>
+          <w:color w:val="A8D08D" w:themeColor="accent6" w:themeTint="99"/>
+        </w:rPr>
+        <w:t>%[</w:t>
+      </w:r>
+      <w:proofErr w:type="spellStart"/>
+      <w:proofErr w:type="gramEnd"/>
+      <w:r>
+        <w:rPr>
+          <w:color w:val="A8D08D" w:themeColor="accent6" w:themeTint="99"/>
+        </w:rPr>
+        <w:t>trialStart_times</w:t>
+      </w:r>
+      <w:proofErr w:type="spellEnd"/>
+      <w:r>
+        <w:rPr>
+          <w:color w:val="A8D08D" w:themeColor="accent6" w:themeTint="99"/>
+        </w:rPr>
+        <w:t xml:space="preserve">; </w:t>
+      </w:r>
+      <w:proofErr w:type="spellStart"/>
+      <w:r>
+        <w:rPr>
+          <w:color w:val="A8D08D" w:themeColor="accent6" w:themeTint="99"/>
+        </w:rPr>
+        <w:t>upPressed_times</w:t>
+      </w:r>
+      <w:proofErr w:type="spellEnd"/>
+      <w:r>
+        <w:rPr>
+          <w:color w:val="A8D08D" w:themeColor="accent6" w:themeTint="99"/>
+        </w:rPr>
+        <w:t xml:space="preserve">; </w:t>
+      </w:r>
+      <w:proofErr w:type="spellStart"/>
+      <w:r>
+        <w:rPr>
+          <w:color w:val="A8D08D" w:themeColor="accent6" w:themeTint="99"/>
+        </w:rPr>
+        <w:t>stimDelivered_times</w:t>
+      </w:r>
+      <w:proofErr w:type="spellEnd"/>
+      <w:r>
+        <w:rPr>
+          <w:color w:val="A8D08D" w:themeColor="accent6" w:themeTint="99"/>
+        </w:rPr>
+        <w:t xml:space="preserve">; </w:t>
+      </w:r>
+      <w:proofErr w:type="spellStart"/>
+      <w:r>
+        <w:rPr>
+          <w:color w:val="A8D08D" w:themeColor="accent6" w:themeTint="99"/>
+        </w:rPr>
+        <w:t>goCue_times</w:t>
+      </w:r>
+      <w:proofErr w:type="spellEnd"/>
+      <w:r>
+        <w:rPr>
+          <w:color w:val="A8D08D" w:themeColor="accent6" w:themeTint="99"/>
+        </w:rPr>
+        <w:t xml:space="preserve">; </w:t>
+      </w:r>
+      <w:proofErr w:type="spellStart"/>
+      <w:r>
+        <w:rPr>
+          <w:color w:val="A8D08D" w:themeColor="accent6" w:themeTint="99"/>
+        </w:rPr>
+        <w:t>leftUP_times</w:t>
+      </w:r>
+      <w:proofErr w:type="spellEnd"/>
+      <w:r>
+        <w:rPr>
+          <w:color w:val="A8D08D" w:themeColor="accent6" w:themeTint="99"/>
+        </w:rPr>
+        <w:t xml:space="preserve">; </w:t>
+      </w:r>
+      <w:proofErr w:type="spellStart"/>
+      <w:r>
+        <w:rPr>
+          <w:color w:val="A8D08D" w:themeColor="accent6" w:themeTint="99"/>
+        </w:rPr>
+        <w:t>submitsResponse_times</w:t>
+      </w:r>
+      <w:proofErr w:type="spellEnd"/>
+      <w:r>
+        <w:rPr>
+          <w:color w:val="A8D08D" w:themeColor="accent6" w:themeTint="99"/>
+        </w:rPr>
+        <w:t xml:space="preserve">; </w:t>
+      </w:r>
+      <w:proofErr w:type="spellStart"/>
+      <w:r>
+        <w:rPr>
+          <w:color w:val="A8D08D" w:themeColor="accent6" w:themeTint="99"/>
+        </w:rPr>
+        <w:t>feedback_times</w:t>
+      </w:r>
+      <w:proofErr w:type="spellEnd"/>
+      <w:r>
+        <w:rPr>
+          <w:color w:val="A8D08D" w:themeColor="accent6" w:themeTint="99"/>
+        </w:rPr>
+        <w:t>]);</w:t>
+      </w:r>
+    </w:p>
+    <w:p>
+      <w:pPr>
+        <w:rPr>
+          <w:color w:val="A8D08D" w:themeColor="accent6" w:themeTint="99"/>
+        </w:rPr>
+      </w:pPr>
+      <w:r>
+        <w:rPr>
+          <w:color w:val="A8D08D" w:themeColor="accent6" w:themeTint="99"/>
+        </w:rPr>
+        <w:t xml:space="preserve">    window_event1 = [-.5 4.5];</w:t>
+      </w:r>
+    </w:p>
+    <w:p>
+      <w:pPr>
+        <w:rPr>
+          <w:color w:val="A8D08D" w:themeColor="accent6" w:themeTint="99"/>
+        </w:rPr>
+      </w:pPr>
+      <w:r>
+        <w:rPr>
+          <w:color w:val="A8D08D" w:themeColor="accent6" w:themeTint="99"/>
+        </w:rPr>
+        <w:t xml:space="preserve">    PSTH_SMOOTH_FACTOR = 85;</w:t>
+      </w:r>
+    </w:p>
+    <w:p/>
+    <w:p/>
+    <w:p/>
+    <w:p>
+      <w:r>
+        <w:t xml:space="preserve">7/27/20 – </w:t>
+      </w:r>
+    </w:p>
+    <w:p>
+      <w:r>
+        <w:t>Logistic regression analysis completed, at least first round of it</w:t>
+      </w:r>
+      <w:r>
+        <w:t xml:space="preserve">. See </w:t>
+      </w:r>
+      <w:proofErr w:type="spellStart"/>
+      <w:r>
+        <w:t>fx</w:t>
+      </w:r>
+      <w:proofErr w:type="spellEnd"/>
+      <w:r>
+        <w:t xml:space="preserve"> ‘</w:t>
+      </w:r>
+      <w:r>
+        <w:t>ATlogistic_regression_V1</w:t>
+      </w:r>
+      <w:r>
+        <w:t>’.</w:t>
+      </w:r>
+      <w:r>
+        <w:t xml:space="preserve"> As of 8/18/20, </w:t>
+      </w:r>
+    </w:p>
+    <w:p/>
+    <w:p/>
+    <w:p/>
     <w:p>
       <w:r>
         <w:t xml:space="preserve">7/16/20 – </w:t>
@@ -202,7 +890,6 @@
     <w:p/>
     <w:p>
       <w:r>
-        <w:lastRenderedPageBreak/>
         <w:t>intermittentNeuron_helperfx_V1</w:t>
       </w:r>
       <w:r>
@@ -373,15 +1060,7 @@
       </w:r>
       <w:proofErr w:type="spellEnd"/>
       <w:r>
-        <w:t>/</w:t>
-      </w:r>
-      <w:proofErr w:type="spellStart"/>
-      <w:r>
-        <w:t>dec</w:t>
-      </w:r>
-      <w:proofErr w:type="spellEnd"/>
-      <w:r>
-        <w:t>/</w:t>
+        <w:t>/dec/</w:t>
       </w:r>
       <w:proofErr w:type="spellStart"/>
       <w:r>

</xml_diff>